<commit_message>
Update features: clarify part-time job instead of job
</commit_message>
<xml_diff>
--- a/Features.docx
+++ b/Features.docx
@@ -51,7 +51,7 @@
           <w:sz w:val="36"/>
           <w:szCs w:val="36"/>
         </w:rPr>
-        <w:t xml:space="preserve"> is a conceptual database design for a university–job matching platform that connects students, universities, and employers through a skill-based approach. University courses are mapped to generic courses that produce skills, enabling students to apply only for jobs that match their acquired skill sets. The system incorporates social contribution points assigned by university administrators to promote socially impactful employment alongside salary considerations. WorkWise also tracks job applications, monthly salary payments, and user activities using audit </w:t>
+        <w:t xml:space="preserve"> is a conceptual database design for a university– </w:t>
       </w:r>
       <w:r>
         <w:rPr>
@@ -60,7 +60,16 @@
           <w:sz w:val="36"/>
           <w:szCs w:val="36"/>
         </w:rPr>
-        <w:t>logs.</w:t>
+        <w:t xml:space="preserve">part time </w:t>
+      </w:r>
+      <w:r>
+        <w:rPr>
+          <w:b w:val="false"/>
+          <w:bCs w:val="false"/>
+          <w:sz w:val="36"/>
+          <w:szCs w:val="36"/>
+        </w:rPr>
+        <w:t>job matching platform that connects students, universities, and employers through a skill-based approach. University courses are mapped to generic courses that produce skills, enabling students to apply only for jobs that match their acquired skill sets. The system incorporates social contribution points assigned by university administrators to promote socially impactful employment alongside salary considerations. WorkWise also tracks job applications, monthly salary payments, and user activities using audit logs.</w:t>
       </w:r>
     </w:p>
     <w:p>
@@ -218,15 +227,7 @@
       </w:r>
       <w:r>
         <w:rPr/>
-        <w:t xml:space="preserve"> has a unique generic ID </w:t>
-      </w:r>
-      <w:r>
-        <w:rPr/>
-        <w:t>and</w:t>
-      </w:r>
-      <w:r>
-        <w:rPr/>
-        <w:t xml:space="preserve"> name.</w:t>
+        <w:t xml:space="preserve"> has a unique generic ID and name.</w:t>
       </w:r>
     </w:p>
     <w:p>
@@ -377,11 +378,7 @@
       </w:r>
       <w:r>
         <w:rPr/>
-        <w:t xml:space="preserve">, each implemented as a subclass of User. </w:t>
-      </w:r>
-      <w:r>
-        <w:rPr/>
-        <w:t>Each User must be of one of these three types.</w:t>
+        <w:t>, each implemented as a subclass of User. Each User must be of one of these three types.</w:t>
       </w:r>
     </w:p>
     <w:p>
@@ -538,15 +535,7 @@
       </w:r>
       <w:r>
         <w:rPr/>
-        <w:t xml:space="preserve"> the student acquires through </w:t>
-      </w:r>
-      <w:r>
-        <w:rPr/>
-        <w:t>University Course --&gt;</w:t>
-      </w:r>
-      <w:r>
-        <w:rPr/>
-        <w:t xml:space="preserve"> Generic Course.</w:t>
+        <w:t xml:space="preserve"> the student acquires through University Course --&gt; Generic Course.</w:t>
       </w:r>
     </w:p>
     <w:p>
@@ -720,60 +709,275 @@
           <w:b/>
           <w:bCs/>
         </w:rPr>
-        <w:t xml:space="preserve"> </w:t>
-      </w:r>
-      <w:r>
-        <w:rPr>
+        <w:t xml:space="preserve"> Assigns_Value </w:t>
+      </w:r>
+      <w:r>
+        <w:rPr/>
+        <w:t>relationship.</w:t>
+      </w:r>
+    </w:p>
+    <w:p>
+      <w:pPr>
+        <w:pStyle w:val="HorizontalLine"/>
+        <w:bidi w:val="0"/>
+        <w:jc w:val="left"/>
+        <w:rPr/>
+      </w:pPr>
+      <w:r>
+        <w:rPr/>
+      </w:r>
+    </w:p>
+    <w:p>
+      <w:pPr>
+        <w:pStyle w:val="Heading2"/>
+        <w:bidi w:val="0"/>
+        <w:jc w:val="left"/>
+        <w:rPr/>
+      </w:pPr>
+      <w:r>
+        <w:rPr>
+          <w:rStyle w:val="Strong"/>
           <w:b/>
           <w:bCs/>
         </w:rPr>
-        <w:t>Assigns_Value</w:t>
-      </w:r>
-      <w:r>
-        <w:rPr>
+        <w:t>Applications (Weak Entity)</w:t>
+      </w:r>
+    </w:p>
+    <w:p>
+      <w:pPr>
+        <w:pStyle w:val="BodyText"/>
+        <w:numPr>
+          <w:ilvl w:val="0"/>
+          <w:numId w:val="3"/>
+        </w:numPr>
+        <w:bidi w:val="0"/>
+        <w:jc w:val="left"/>
+        <w:rPr/>
+      </w:pPr>
+      <w:r>
+        <w:rPr/>
+        <w:t xml:space="preserve">A </w:t>
+      </w:r>
+      <w:r>
+        <w:rPr>
+          <w:rStyle w:val="Strong"/>
+        </w:rPr>
+        <w:t>Student submits applications for Jobs</w:t>
+      </w:r>
+      <w:r>
+        <w:rPr/>
+        <w:t>; a student may apply to many jobs.</w:t>
+      </w:r>
+    </w:p>
+    <w:p>
+      <w:pPr>
+        <w:pStyle w:val="BodyText"/>
+        <w:numPr>
+          <w:ilvl w:val="0"/>
+          <w:numId w:val="3"/>
+        </w:numPr>
+        <w:bidi w:val="0"/>
+        <w:jc w:val="left"/>
+        <w:rPr/>
+      </w:pPr>
+      <w:r>
+        <w:rPr/>
+        <w:t xml:space="preserve">An </w:t>
+      </w:r>
+      <w:r>
+        <w:rPr>
+          <w:rStyle w:val="Strong"/>
+        </w:rPr>
+        <w:t>Application</w:t>
+      </w:r>
+      <w:r>
+        <w:rPr/>
+        <w:t xml:space="preserve"> is modeled as a </w:t>
+      </w:r>
+      <w:r>
+        <w:rPr>
+          <w:rStyle w:val="Strong"/>
+        </w:rPr>
+        <w:t>weak entity</w:t>
+      </w:r>
+      <w:r>
+        <w:rPr/>
+        <w:t>, dependent on both Student and Job.</w:t>
+      </w:r>
+    </w:p>
+    <w:p>
+      <w:pPr>
+        <w:pStyle w:val="BodyText"/>
+        <w:numPr>
+          <w:ilvl w:val="0"/>
+          <w:numId w:val="3"/>
+        </w:numPr>
+        <w:bidi w:val="0"/>
+        <w:jc w:val="left"/>
+        <w:rPr/>
+      </w:pPr>
+      <w:r>
+        <w:rPr/>
+        <w:t>The identifying relationships are:</w:t>
+      </w:r>
+    </w:p>
+    <w:p>
+      <w:pPr>
+        <w:pStyle w:val="BodyText"/>
+        <w:numPr>
+          <w:ilvl w:val="1"/>
+          <w:numId w:val="3"/>
+        </w:numPr>
+        <w:bidi w:val="0"/>
+        <w:jc w:val="left"/>
+        <w:rPr/>
+      </w:pPr>
+      <w:r>
+        <w:rPr/>
+        <w:t xml:space="preserve">Student </w:t>
+      </w:r>
+      <w:r>
+        <w:rPr>
+          <w:rStyle w:val="Strong"/>
+        </w:rPr>
+        <w:t>SUBMITS</w:t>
+      </w:r>
+      <w:r>
+        <w:rPr/>
+        <w:t xml:space="preserve"> Application</w:t>
+      </w:r>
+    </w:p>
+    <w:p>
+      <w:pPr>
+        <w:pStyle w:val="BodyText"/>
+        <w:numPr>
+          <w:ilvl w:val="1"/>
+          <w:numId w:val="3"/>
+        </w:numPr>
+        <w:bidi w:val="0"/>
+        <w:jc w:val="left"/>
+        <w:rPr/>
+      </w:pPr>
+      <w:r>
+        <w:rPr/>
+        <w:t xml:space="preserve">Application is </w:t>
+      </w:r>
+      <w:r>
+        <w:rPr>
+          <w:rStyle w:val="Strong"/>
+        </w:rPr>
+        <w:t>FOR</w:t>
+      </w:r>
+      <w:r>
+        <w:rPr/>
+        <w:t xml:space="preserve"> Job</w:t>
+      </w:r>
+    </w:p>
+    <w:p>
+      <w:pPr>
+        <w:pStyle w:val="BodyText"/>
+        <w:numPr>
+          <w:ilvl w:val="0"/>
+          <w:numId w:val="3"/>
+        </w:numPr>
+        <w:bidi w:val="0"/>
+        <w:jc w:val="left"/>
+        <w:rPr/>
+      </w:pPr>
+      <w:r>
+        <w:rPr/>
+        <w:t xml:space="preserve">The primary key of Application is the </w:t>
+      </w:r>
+      <w:r>
+        <w:rPr>
+          <w:rStyle w:val="Strong"/>
+        </w:rPr>
+        <w:t>combination of student ID and job ID</w:t>
+      </w:r>
+      <w:r>
+        <w:rPr/>
+        <w:t xml:space="preserve"> (partial key).</w:t>
+      </w:r>
+    </w:p>
+    <w:p>
+      <w:pPr>
+        <w:pStyle w:val="BodyText"/>
+        <w:numPr>
+          <w:ilvl w:val="0"/>
+          <w:numId w:val="3"/>
+        </w:numPr>
+        <w:bidi w:val="0"/>
+        <w:jc w:val="left"/>
+        <w:rPr/>
+      </w:pPr>
+      <w:r>
+        <w:rPr/>
+        <w:t>Application stores the attributes: apply date and application status (Applied, Shortlisted, Hired, Rejected).</w:t>
+      </w:r>
+    </w:p>
+    <w:p>
+      <w:pPr>
+        <w:pStyle w:val="HorizontalLine"/>
+        <w:numPr>
+          <w:ilvl w:val="0"/>
+          <w:numId w:val="3"/>
+        </w:numPr>
+        <w:bidi w:val="0"/>
+        <w:jc w:val="left"/>
+        <w:rPr/>
+      </w:pPr>
+      <w:r>
+        <w:rPr/>
+      </w:r>
+    </w:p>
+    <w:p>
+      <w:pPr>
+        <w:pStyle w:val="Heading2"/>
+        <w:bidi w:val="0"/>
+        <w:jc w:val="left"/>
+        <w:rPr/>
+      </w:pPr>
+      <w:r>
+        <w:rPr>
+          <w:rStyle w:val="Strong"/>
           <w:b/>
           <w:bCs/>
         </w:rPr>
-        <w:t xml:space="preserve"> </w:t>
-      </w:r>
-      <w:r>
-        <w:rPr/>
-        <w:t>relationship.</w:t>
-      </w:r>
-    </w:p>
-    <w:p>
-      <w:pPr>
-        <w:pStyle w:val="HorizontalLine"/>
-        <w:bidi w:val="0"/>
-        <w:jc w:val="left"/>
-        <w:rPr/>
-      </w:pPr>
-      <w:r>
-        <w:rPr/>
-      </w:r>
-    </w:p>
-    <w:p>
-      <w:pPr>
-        <w:pStyle w:val="Heading2"/>
-        <w:bidi w:val="0"/>
-        <w:jc w:val="left"/>
-        <w:rPr/>
-      </w:pPr>
-      <w:r>
-        <w:rPr>
-          <w:rStyle w:val="Strong"/>
-          <w:b/>
-          <w:bCs/>
-        </w:rPr>
-        <w:t>Applications (Weak Entity)</w:t>
-      </w:r>
-    </w:p>
-    <w:p>
-      <w:pPr>
-        <w:pStyle w:val="BodyText"/>
-        <w:numPr>
-          <w:ilvl w:val="0"/>
-          <w:numId w:val="3"/>
+        <w:t>Payments</w:t>
+      </w:r>
+    </w:p>
+    <w:p>
+      <w:pPr>
+        <w:pStyle w:val="BodyText"/>
+        <w:numPr>
+          <w:ilvl w:val="0"/>
+          <w:numId w:val="2"/>
+        </w:numPr>
+        <w:bidi w:val="0"/>
+        <w:jc w:val="left"/>
+        <w:rPr/>
+      </w:pPr>
+      <w:r>
+        <w:rPr/>
+        <w:t xml:space="preserve">When an application results in hiring, the application </w:t>
+      </w:r>
+      <w:r>
+        <w:rPr>
+          <w:rStyle w:val="Strong"/>
+        </w:rPr>
+        <w:t>results in a Payment</w:t>
+      </w:r>
+      <w:r>
+        <w:rPr/>
+        <w:t>.</w:t>
+      </w:r>
+    </w:p>
+    <w:p>
+      <w:pPr>
+        <w:pStyle w:val="BodyText"/>
+        <w:numPr>
+          <w:ilvl w:val="0"/>
+          <w:numId w:val="2"/>
         </w:numPr>
         <w:bidi w:val="0"/>
         <w:jc w:val="left"/>
@@ -787,248 +991,11 @@
         <w:rPr>
           <w:rStyle w:val="Strong"/>
         </w:rPr>
-        <w:t>Student submits applications for Jobs</w:t>
-      </w:r>
-      <w:r>
-        <w:rPr/>
-        <w:t>; a student may apply to many jobs.</w:t>
-      </w:r>
-    </w:p>
-    <w:p>
-      <w:pPr>
-        <w:pStyle w:val="BodyText"/>
-        <w:numPr>
-          <w:ilvl w:val="0"/>
-          <w:numId w:val="3"/>
-        </w:numPr>
-        <w:bidi w:val="0"/>
-        <w:jc w:val="left"/>
-        <w:rPr/>
-      </w:pPr>
-      <w:r>
-        <w:rPr/>
-        <w:t xml:space="preserve">An </w:t>
-      </w:r>
-      <w:r>
-        <w:rPr>
-          <w:rStyle w:val="Strong"/>
-        </w:rPr>
-        <w:t>Application</w:t>
-      </w:r>
-      <w:r>
-        <w:rPr/>
-        <w:t xml:space="preserve"> is modeled as a </w:t>
-      </w:r>
-      <w:r>
-        <w:rPr>
-          <w:rStyle w:val="Strong"/>
-        </w:rPr>
-        <w:t>weak entity</w:t>
-      </w:r>
-      <w:r>
-        <w:rPr/>
-        <w:t>, dependent on both Student and Job.</w:t>
-      </w:r>
-    </w:p>
-    <w:p>
-      <w:pPr>
-        <w:pStyle w:val="BodyText"/>
-        <w:numPr>
-          <w:ilvl w:val="0"/>
-          <w:numId w:val="3"/>
-        </w:numPr>
-        <w:bidi w:val="0"/>
-        <w:jc w:val="left"/>
-        <w:rPr/>
-      </w:pPr>
-      <w:r>
-        <w:rPr/>
-        <w:t>The identifying relationships are:</w:t>
-      </w:r>
-    </w:p>
-    <w:p>
-      <w:pPr>
-        <w:pStyle w:val="BodyText"/>
-        <w:numPr>
-          <w:ilvl w:val="1"/>
-          <w:numId w:val="3"/>
-        </w:numPr>
-        <w:bidi w:val="0"/>
-        <w:jc w:val="left"/>
-        <w:rPr/>
-      </w:pPr>
-      <w:r>
-        <w:rPr/>
-        <w:t xml:space="preserve">Student </w:t>
-      </w:r>
-      <w:r>
-        <w:rPr>
-          <w:rStyle w:val="Strong"/>
-        </w:rPr>
-        <w:t>SUBMITS</w:t>
-      </w:r>
-      <w:r>
-        <w:rPr/>
-        <w:t xml:space="preserve"> Application</w:t>
-      </w:r>
-    </w:p>
-    <w:p>
-      <w:pPr>
-        <w:pStyle w:val="BodyText"/>
-        <w:numPr>
-          <w:ilvl w:val="1"/>
-          <w:numId w:val="3"/>
-        </w:numPr>
-        <w:bidi w:val="0"/>
-        <w:jc w:val="left"/>
-        <w:rPr/>
-      </w:pPr>
-      <w:r>
-        <w:rPr/>
-        <w:t xml:space="preserve">Application is </w:t>
-      </w:r>
-      <w:r>
-        <w:rPr>
-          <w:rStyle w:val="Strong"/>
-        </w:rPr>
-        <w:t>FOR</w:t>
-      </w:r>
-      <w:r>
-        <w:rPr/>
-        <w:t xml:space="preserve"> Job</w:t>
-      </w:r>
-    </w:p>
-    <w:p>
-      <w:pPr>
-        <w:pStyle w:val="BodyText"/>
-        <w:numPr>
-          <w:ilvl w:val="0"/>
-          <w:numId w:val="3"/>
-        </w:numPr>
-        <w:bidi w:val="0"/>
-        <w:jc w:val="left"/>
-        <w:rPr/>
-      </w:pPr>
-      <w:r>
-        <w:rPr/>
-        <w:t xml:space="preserve">The primary key of Application is the </w:t>
-      </w:r>
-      <w:r>
-        <w:rPr>
-          <w:rStyle w:val="Strong"/>
-        </w:rPr>
-        <w:t>combination of student ID and job ID</w:t>
-      </w:r>
-      <w:r>
-        <w:rPr/>
-        <w:t xml:space="preserve"> (partial key).</w:t>
-      </w:r>
-    </w:p>
-    <w:p>
-      <w:pPr>
-        <w:pStyle w:val="BodyText"/>
-        <w:numPr>
-          <w:ilvl w:val="0"/>
-          <w:numId w:val="3"/>
-        </w:numPr>
-        <w:bidi w:val="0"/>
-        <w:jc w:val="left"/>
-        <w:rPr/>
-      </w:pPr>
-      <w:r>
-        <w:rPr/>
-        <w:t>Application stores the attributes: apply date and application status (Applied, Shortlisted, Hired, Rejected).</w:t>
-      </w:r>
-    </w:p>
-    <w:p>
-      <w:pPr>
-        <w:pStyle w:val="HorizontalLine"/>
-        <w:numPr>
-          <w:ilvl w:val="0"/>
-          <w:numId w:val="3"/>
-        </w:numPr>
-        <w:bidi w:val="0"/>
-        <w:jc w:val="left"/>
-        <w:rPr/>
-      </w:pPr>
-      <w:r>
-        <w:rPr/>
-      </w:r>
-    </w:p>
-    <w:p>
-      <w:pPr>
-        <w:pStyle w:val="Heading2"/>
-        <w:bidi w:val="0"/>
-        <w:jc w:val="left"/>
-        <w:rPr/>
-      </w:pPr>
-      <w:r>
-        <w:rPr>
-          <w:rStyle w:val="Strong"/>
-          <w:b/>
-          <w:bCs/>
-        </w:rPr>
-        <w:t>Payments</w:t>
-      </w:r>
-    </w:p>
-    <w:p>
-      <w:pPr>
-        <w:pStyle w:val="BodyText"/>
-        <w:numPr>
-          <w:ilvl w:val="0"/>
-          <w:numId w:val="2"/>
-        </w:numPr>
-        <w:bidi w:val="0"/>
-        <w:jc w:val="left"/>
-        <w:rPr/>
-      </w:pPr>
-      <w:r>
-        <w:rPr/>
-        <w:t xml:space="preserve">When an application results in hiring, the application </w:t>
-      </w:r>
-      <w:r>
-        <w:rPr>
-          <w:rStyle w:val="Strong"/>
-        </w:rPr>
-        <w:t>results in a Payment</w:t>
-      </w:r>
-      <w:r>
-        <w:rPr/>
-        <w:t>.</w:t>
-      </w:r>
-    </w:p>
-    <w:p>
-      <w:pPr>
-        <w:pStyle w:val="BodyText"/>
-        <w:numPr>
-          <w:ilvl w:val="0"/>
-          <w:numId w:val="2"/>
-        </w:numPr>
-        <w:bidi w:val="0"/>
-        <w:jc w:val="left"/>
-        <w:rPr/>
-      </w:pPr>
-      <w:r>
-        <w:rPr/>
-        <w:t xml:space="preserve">A </w:t>
-      </w:r>
-      <w:r>
-        <w:rPr>
-          <w:rStyle w:val="Strong"/>
-        </w:rPr>
         <w:t>Payment</w:t>
       </w:r>
       <w:r>
         <w:rPr/>
-        <w:t xml:space="preserve"> has a unique payment ID, </w:t>
-      </w:r>
-      <w:r>
-        <w:rPr/>
-        <w:t>payment record(consisting of date, month, year),</w:t>
-      </w:r>
-      <w:r>
-        <w:rPr/>
-        <w:t xml:space="preserve"> amount, and payment status.</w:t>
+        <w:t xml:space="preserve"> has a unique payment ID, payment record(consisting of date, month, year), amount, and payment status.</w:t>
       </w:r>
     </w:p>
     <w:p>
@@ -1225,6 +1192,7 @@
       <w:pgNumType w:fmt="decimal"/>
       <w:formProt w:val="false"/>
       <w:textDirection w:val="lrTb"/>
+      <w:docGrid w:type="default" w:linePitch="100" w:charSpace="0"/>
     </w:sectPr>
   </w:body>
 </w:document>
@@ -2194,7 +2162,6 @@
   <w:abstractNum w:abstractNumId="8">
     <w:lvl w:ilvl="0">
       <w:start w:val="1"/>
-      <w:pStyle w:val="Heading1"/>
       <w:numFmt w:val="none"/>
       <w:suff w:val="nothing"/>
       <w:lvlText w:val=""/>
@@ -2208,7 +2175,6 @@
     </w:lvl>
     <w:lvl w:ilvl="1">
       <w:start w:val="1"/>
-      <w:pStyle w:val="Heading2"/>
       <w:numFmt w:val="none"/>
       <w:suff w:val="nothing"/>
       <w:lvlText w:val=""/>
@@ -2353,7 +2319,6 @@
     </w:rPrDefault>
     <w:pPrDefault>
       <w:pPr>
-        <w:widowControl/>
         <w:suppressAutoHyphens w:val="true"/>
       </w:pPr>
     </w:pPrDefault>
@@ -2363,7 +2328,10 @@
     <w:qFormat/>
     <w:pPr>
       <w:widowControl/>
+      <w:suppressAutoHyphens w:val="true"/>
       <w:bidi w:val="0"/>
+      <w:spacing w:before="0" w:after="0"/>
+      <w:jc w:val="left"/>
     </w:pPr>
     <w:rPr>
       <w:rFonts w:ascii="Liberation Serif" w:hAnsi="Liberation Serif" w:eastAsia="Noto Serif CJK SC" w:cs="Noto Sans Devanagari"/>
@@ -2429,8 +2397,8 @@
     <w:qFormat/>
     <w:rPr/>
   </w:style>
-  <w:style w:type="character" w:styleId="Bullets">
-    <w:name w:val="Bullets"/>
+  <w:style w:type="character" w:styleId="Bulletsuser">
+    <w:name w:val="Bullets (user)"/>
     <w:qFormat/>
     <w:rPr>
       <w:rFonts w:ascii="OpenSymbol" w:hAnsi="OpenSymbol" w:eastAsia="OpenSymbol" w:cs="OpenSymbol"/>

</xml_diff>